<commit_message>
Avance en informe final
</commit_message>
<xml_diff>
--- a/gestion_de_calidad/storage/InformeFinal.docx
+++ b/gestion_de_calidad/storage/InformeFinal.docx
@@ -5,7 +5,7 @@
     <w:p>
       <w:pPr>
         <w:sectPr>
-          <w:pgSz w:orient="portrait" w:w="11870" w:h="16787"/>
+          <w:pgSz w:orient="portrait" w:w="11905.511811023622" w:h="16837.79527559055"/>
           <w:pgMar w:top="1440" w:right="1440" w:bottom="1440" w:left="1440" w:header="720" w:footer="720" w:gutter="0"/>
           <w:cols w:num="1" w:space="720"/>
         </w:sectPr>
@@ -39,11 +39,10 @@
             <w:r>
               <w:rPr>
                 <w:rFonts w:ascii="Arial" w:hAnsi="Arial" w:eastAsia="Arial" w:cs="Arial"/>
-                <w:sz w:val="20"/>
-                <w:szCs w:val="20"/>
-                <w:b/>
-                <w:i/>
-                <w:iCs/>
+                <w:sz w:val="22"/>
+                <w:szCs w:val="22"/>
+                <w:b w:val="1"/>
+                <w:bCs w:val="1"/>
                 <w:spacing w:val="0"/>
               </w:rPr>
               <w:t xml:space="preserve">ImagenUPB</w:t>
@@ -67,11 +66,10 @@
             <w:r>
               <w:rPr>
                 <w:rFonts w:ascii="Arial" w:hAnsi="Arial" w:eastAsia="Arial" w:cs="Arial"/>
-                <w:sz w:val="20"/>
-                <w:szCs w:val="20"/>
-                <w:b/>
-                <w:i/>
-                <w:iCs/>
+                <w:sz w:val="22"/>
+                <w:szCs w:val="22"/>
+                <w:b w:val="1"/>
+                <w:bCs w:val="1"/>
                 <w:spacing w:val="0"/>
               </w:rPr>
               <w:t xml:space="preserve">
@@ -99,11 +97,10 @@
             <w:r>
               <w:rPr>
                 <w:rFonts w:ascii="Arial" w:hAnsi="Arial" w:eastAsia="Arial" w:cs="Arial"/>
-                <w:sz w:val="20"/>
-                <w:szCs w:val="20"/>
-                <w:b/>
-                <w:i/>
-                <w:iCs/>
+                <w:sz w:val="22"/>
+                <w:szCs w:val="22"/>
+                <w:b w:val="1"/>
+                <w:bCs w:val="1"/>
                 <w:spacing w:val="0"/>
               </w:rPr>
               <w:t xml:space="preserve">Pagina 1/11</w:t>
@@ -145,11 +142,10 @@
             <w:r>
               <w:rPr>
                 <w:rFonts w:ascii="Arial" w:hAnsi="Arial" w:eastAsia="Arial" w:cs="Arial"/>
-                <w:sz w:val="20"/>
-                <w:szCs w:val="20"/>
-                <w:b/>
-                <w:i/>
-                <w:iCs/>
+                <w:sz w:val="22"/>
+                <w:szCs w:val="22"/>
+                <w:b w:val="1"/>
+                <w:bCs w:val="1"/>
                 <w:spacing w:val="0"/>
               </w:rPr>
               <w:t xml:space="preserve"> PARA: </w:t>
@@ -192,11 +188,10 @@
             <w:r>
               <w:rPr>
                 <w:rFonts w:ascii="Arial" w:hAnsi="Arial" w:eastAsia="Arial" w:cs="Arial"/>
-                <w:sz w:val="20"/>
-                <w:szCs w:val="20"/>
-                <w:b/>
-                <w:i/>
-                <w:iCs/>
+                <w:sz w:val="22"/>
+                <w:szCs w:val="22"/>
+                <w:b w:val="1"/>
+                <w:bCs w:val="1"/>
                 <w:spacing w:val="0"/>
               </w:rPr>
               <w:t xml:space="preserve"> DE: </w:t>
@@ -239,11 +234,10 @@
             <w:r>
               <w:rPr>
                 <w:rFonts w:ascii="Arial" w:hAnsi="Arial" w:eastAsia="Arial" w:cs="Arial"/>
-                <w:sz w:val="20"/>
-                <w:szCs w:val="20"/>
-                <w:b/>
-                <w:i/>
-                <w:iCs/>
+                <w:sz w:val="22"/>
+                <w:szCs w:val="22"/>
+                <w:b w:val="1"/>
+                <w:bCs w:val="1"/>
                 <w:spacing w:val="0"/>
               </w:rPr>
               <w:t xml:space="preserve"> FECHA: </w:t>
@@ -273,30 +267,267 @@
     <w:p>
       <w:pPr/>
       <w:r>
+        <w:t xml:space="preserve"> </w:t>
+      </w:r>
+    </w:p>
+    <w:p>
+      <w:pPr/>
+      <w:r>
         <w:rPr>
           <w:rFonts w:ascii="Arial" w:hAnsi="Arial" w:eastAsia="Arial" w:cs="Arial"/>
-          <w:sz w:val="20"/>
-          <w:szCs w:val="20"/>
-          <w:b/>
-          <w:i/>
-          <w:iCs/>
+          <w:sz w:val="22"/>
+          <w:szCs w:val="22"/>
+          <w:b w:val="1"/>
+          <w:bCs w:val="1"/>
           <w:spacing w:val="0"/>
         </w:rPr>
-        <w:t xml:space="preserve">1. Antecedentes</w:t>
+        <w:t xml:space="preserve">1. ANTECEDENTES</w:t>
       </w:r>
     </w:p>
     <w:p>
       <w:pPr/>
       <w:r>
         <w:rPr/>
-        <w:t xml:space="preserve">Con la finalidad de determinar la conformidad del SGC de la UPB, verificar su eficacia y determinar el grado de atención a las observaciones de la auditoría externa, se llevó a cabo la 27va Auditoría Interna al Sistema de Gestión de Calidad de la UPB, los días 12 y 13 de agosto
-        de 2016 en la ciudad de La Paz y los días 13, 14, 15 y 16 de agosto de 2016 en la ciudad de Cochabamba.</w:t>
-      </w:r>
-    </w:p>
+        <w:t xml:space="preserve">Con la finalidad de determinar la conformidad del SGC de la UPB, verificar su eficacia y determinar el grado de atención a las observaciones de la auditoría externa, se llevó a cabo la 27va Auditoría Interna al Sistema de Gestión de Calidad de la UPB, los días 12 y 13 de agosto de 2016 en la ciudad de La Paz y los días 13, 14, 15 y 16 de agosto de 2016 en la ciudad de Cochabamba.</w:t>
+      </w:r>
+    </w:p>
+    <w:p>
+      <w:pPr/>
+      <w:r>
+        <w:t xml:space="preserve"> </w:t>
+      </w:r>
+    </w:p>
+    <w:p>
+      <w:pPr/>
+      <w:r>
+        <w:rPr>
+          <w:rFonts w:ascii="Arial" w:hAnsi="Arial" w:eastAsia="Arial" w:cs="Arial"/>
+          <w:sz w:val="22"/>
+          <w:szCs w:val="22"/>
+          <w:b w:val="1"/>
+          <w:bCs w:val="1"/>
+          <w:spacing w:val="0"/>
+        </w:rPr>
+        <w:t xml:space="preserve">2. OBJETIVOS DE LA AUDITORÍA</w:t>
+      </w:r>
+    </w:p>
+    <w:p>
+      <w:pPr/>
+      <w:r>
+        <w:rPr/>
+        <w:t xml:space="preserve">Los objetivos establecidos para la Auditoría interna fueron:</w:t>
+      </w:r>
+    </w:p>
+    <w:p>
+      <w:pPr>
+        <w:numPr>
+          <w:ilvl w:val="0"/>
+          <w:numId w:val="3"/>
+        </w:numPr>
+      </w:pPr>
+      <w:r>
+        <w:rPr/>
+        <w:t xml:space="preserve">Revisar el grado de atención de los planes de acción derivados de la Auditoría externa TUV 2016.</w:t>
+      </w:r>
+    </w:p>
+    <w:p>
+      <w:pPr>
+        <w:numPr>
+          <w:ilvl w:val="0"/>
+          <w:numId w:val="3"/>
+        </w:numPr>
+      </w:pPr>
+      <w:r>
+        <w:rPr/>
+        <w:t xml:space="preserve">Determinar la conformidad del Sistema de Gestión de Calidad de la UPB, de acuerdo a los requisitos establecidos en la Norma ISO 9001:2008.</w:t>
+      </w:r>
+    </w:p>
+    <w:p>
+      <w:pPr>
+        <w:numPr>
+          <w:ilvl w:val="0"/>
+          <w:numId w:val="3"/>
+        </w:numPr>
+      </w:pPr>
+      <w:r>
+        <w:rPr/>
+        <w:t xml:space="preserve">Verificar la eficacia del Sistema de Gestión de Calidad y su implementación.</w:t>
+      </w:r>
+    </w:p>
+    <w:p>
+      <w:pPr>
+        <w:numPr>
+          <w:ilvl w:val="0"/>
+          <w:numId w:val="3"/>
+        </w:numPr>
+      </w:pPr>
+      <w:r>
+        <w:rPr/>
+        <w:t xml:space="preserve">Detectar oportunidades de mejora.</w:t>
+      </w:r>
+    </w:p>
+    <w:p/>
+    <w:p>
+      <w:pPr/>
+      <w:r>
+        <w:rPr>
+          <w:rFonts w:ascii="Arial" w:hAnsi="Arial" w:eastAsia="Arial" w:cs="Arial"/>
+          <w:sz w:val="22"/>
+          <w:szCs w:val="22"/>
+          <w:b w:val="1"/>
+          <w:bCs w:val="1"/>
+          <w:spacing w:val="0"/>
+        </w:rPr>
+        <w:t xml:space="preserve">3. ALCANCE</w:t>
+      </w:r>
+    </w:p>
+    <w:p>
+      <w:pPr/>
+      <w:r>
+        <w:rPr/>
+        <w:t xml:space="preserve">Durante la auditoría se revisaron los procesos del Sistema de Gestión de Calidad de UPB, aplicables al cumplimiento de los requisitos de la norma ISO 9001:2008:</w:t>
+      </w:r>
+    </w:p>
+    <w:p>
+      <w:pPr/>
+      <w:r>
+        <w:t xml:space="preserve"> </w:t>
+      </w:r>
+    </w:p>
+    <w:p>
+      <w:bookmarkStart w:id="1" w:name="_Toc1"/>
+      <w:r>
+        <w:t>4. Sistema de Gestión de Calidad</w:t>
+      </w:r>
+      <w:bookmarkEnd w:id="1"/>
+    </w:p>
+    <w:p>
+      <w:bookmarkStart w:id="2" w:name="_Toc2"/>
+      <w:r>
+        <w:t>5. Responsabilidad de la dirección</w:t>
+      </w:r>
+      <w:bookmarkEnd w:id="2"/>
+    </w:p>
+    <w:p>
+      <w:bookmarkStart w:id="3" w:name="_Toc3"/>
+      <w:r>
+        <w:t>6. Gestión de los recursos</w:t>
+      </w:r>
+      <w:bookmarkEnd w:id="3"/>
+    </w:p>
+    <w:p>
+      <w:bookmarkStart w:id="4" w:name="_Toc4"/>
+      <w:r>
+        <w:t>7. Prestación de servicio</w:t>
+      </w:r>
+      <w:bookmarkEnd w:id="4"/>
+    </w:p>
+    <w:p>
+      <w:bookmarkStart w:id="5" w:name="_Toc5"/>
+      <w:r>
+        <w:t>6. Medición, Análisis y Mejora</w:t>
+      </w:r>
+      <w:bookmarkEnd w:id="5"/>
+    </w:p>
+    <w:p>
+      <w:pPr/>
+      <w:r>
+        <w:rPr/>
+        <w:t xml:space="preserve">El periodo que fue revisado es del XX de enero del 20XX a la fecha de la auditoría.</w:t>
+      </w:r>
+    </w:p>
+    <w:p/>
+    <w:p>
+      <w:pPr/>
+      <w:r>
+        <w:rPr>
+          <w:rFonts w:ascii="Arial" w:hAnsi="Arial" w:eastAsia="Arial" w:cs="Arial"/>
+          <w:sz w:val="22"/>
+          <w:szCs w:val="22"/>
+          <w:b w:val="1"/>
+          <w:bCs w:val="1"/>
+          <w:spacing w:val="0"/>
+        </w:rPr>
+        <w:t xml:space="preserve">4. CRITERIOS DE AUDITORÍA</w:t>
+      </w:r>
+    </w:p>
+    <w:p>
+      <w:pPr/>
+      <w:r>
+        <w:rPr/>
+        <w:t xml:space="preserve">Los requisitos de la Norma ISO 9001: 2008 se utilizaron como criterios de la auditoría, adicionalmente durante la auditoría se revisaron los siguientes documentos del Sistema de Gestión de Calidad: Visión, Misión, Organigrama de UPB, Política de Calidad, Objetivos de Calidad, Procedimientos, Planes, Programas, Registros/Formatos, Manual de Calidad, Manual de Procedimientos y otros documentos del SGC.</w:t>
+      </w:r>
+    </w:p>
+    <w:p>
+      <w:pPr/>
+      <w:r>
+        <w:t xml:space="preserve"> </w:t>
+      </w:r>
+    </w:p>
+    <w:p>
+      <w:pPr/>
+      <w:r>
+        <w:rPr>
+          <w:rFonts w:ascii="Arial" w:hAnsi="Arial" w:eastAsia="Arial" w:cs="Arial"/>
+          <w:sz w:val="22"/>
+          <w:szCs w:val="22"/>
+          <w:b w:val="1"/>
+          <w:bCs w:val="1"/>
+          <w:spacing w:val="0"/>
+        </w:rPr>
+        <w:t xml:space="preserve">5. PLAN DE AUDITORÍA</w:t>
+      </w:r>
+    </w:p>
+    <w:p/>
+    <w:p/>
+    <w:p>
+      <w:pPr/>
+      <w:r>
+        <w:rPr>
+          <w:rFonts w:ascii="Arial" w:hAnsi="Arial" w:eastAsia="Arial" w:cs="Arial"/>
+          <w:sz w:val="22"/>
+          <w:szCs w:val="22"/>
+          <w:b w:val="1"/>
+          <w:bCs w:val="1"/>
+          <w:spacing w:val="0"/>
+        </w:rPr>
+        <w:t xml:space="preserve">6. PERSONAL AUDITADO</w:t>
+      </w:r>
+    </w:p>
+    <w:p>
+      <w:pPr/>
+      <w:r>
+        <w:rPr/>
+        <w:t xml:space="preserve">Durante la auditoría se efectuaron entrevistas al personal de las diferentes áreas de la Universidad en las ciudades de La Paz y Cochabamba:</w:t>
+      </w:r>
+    </w:p>
+    <w:p/>
+    <w:p>
+      <w:pPr/>
+      <w:r>
+        <w:rPr>
+          <w:rFonts w:ascii="Arial" w:hAnsi="Arial" w:eastAsia="Arial" w:cs="Arial"/>
+          <w:sz w:val="22"/>
+          <w:szCs w:val="22"/>
+          <w:b w:val="1"/>
+          <w:bCs w:val="1"/>
+          <w:spacing w:val="0"/>
+        </w:rPr>
+        <w:t xml:space="preserve">7. EQUIPO AUDITOR</w:t>
+      </w:r>
+    </w:p>
+    <w:p>
+      <w:pPr/>
+      <w:r>
+        <w:rPr/>
+        <w:t xml:space="preserve">El equipo auditor estuvo conformado por las auditoras: Ing. Andrea Fernández e Ing. Jesica Rivera</w:t>
+      </w:r>
+    </w:p>
+    <w:p/>
     <w:sectPr>
       <w:headerReference w:type="default" r:id="rId7"/>
       <w:type w:val="continuous"/>
-      <w:pgSz w:orient="portrait" w:w="11870" w:h="16787"/>
+      <w:pgSz w:orient="portrait" w:w="11905.511811023622" w:h="16837.79527559055"/>
       <w:pgMar w:top="1440" w:right="1440" w:bottom="1440" w:left="1440" w:header="720" w:footer="720" w:gutter="0"/>
       <w:cols w:num="1" w:space="720"/>
     </w:sectPr>
@@ -304,12 +535,168 @@
 </w:document>
 </file>
 
+<file path=word/comments.xml><?xml version="1.0" encoding="utf-8"?>
+<w:comments xmlns:ve="http://schemas.openxmlformats.org/markup-compatibility/2006" xmlns:o="urn:schemas-microsoft-com:office:office" xmlns:r="http://schemas.openxmlformats.org/officeDocument/2006/relationships" xmlns:m="http://schemas.openxmlformats.org/officeDocument/2006/math" xmlns:v="urn:schemas-microsoft-com:vml" xmlns:wp="http://schemas.openxmlformats.org/drawingml/2006/wordprocessingDrawing" xmlns:w10="urn:schemas-microsoft-com:office:word" xmlns:w="http://schemas.openxmlformats.org/wordprocessingml/2006/main" xmlns:wne="http://schemas.microsoft.com/office/word/2006/wordml"/>
+</file>
+
 <file path=word/header4.xml><?xml version="1.0" encoding="utf-8"?>
 <w:hdr xmlns:ve="http://schemas.openxmlformats.org/markup-compatibility/2006" xmlns:o="urn:schemas-microsoft-com:office:office" xmlns:r="http://schemas.openxmlformats.org/officeDocument/2006/relationships" xmlns:m="http://schemas.openxmlformats.org/officeDocument/2006/math" xmlns:v="urn:schemas-microsoft-com:vml" xmlns:wp="http://schemas.openxmlformats.org/drawingml/2006/wordprocessingDrawing" xmlns:w10="urn:schemas-microsoft-com:office:word" xmlns:w="http://schemas.openxmlformats.org/wordprocessingml/2006/main" xmlns:wne="http://schemas.microsoft.com/office/word/2006/wordml"/>
 </file>
 
 <file path=word/numbering.xml><?xml version="1.0" encoding="utf-8"?>
-<w:numbering xmlns:ve="http://schemas.openxmlformats.org/markup-compatibility/2006" xmlns:o="urn:schemas-microsoft-com:office:office" xmlns:r="http://schemas.openxmlformats.org/officeDocument/2006/relationships" xmlns:m="http://schemas.openxmlformats.org/officeDocument/2006/math" xmlns:v="urn:schemas-microsoft-com:vml" xmlns:wp="http://schemas.openxmlformats.org/drawingml/2006/wordprocessingDrawing" xmlns:w10="urn:schemas-microsoft-com:office:word" xmlns:w="http://schemas.openxmlformats.org/wordprocessingml/2006/main" xmlns:wne="http://schemas.microsoft.com/office/word/2006/wordml"/>
+<w:numbering xmlns:ve="http://schemas.openxmlformats.org/markup-compatibility/2006" xmlns:o="urn:schemas-microsoft-com:office:office" xmlns:r="http://schemas.openxmlformats.org/officeDocument/2006/relationships" xmlns:m="http://schemas.openxmlformats.org/officeDocument/2006/math" xmlns:v="urn:schemas-microsoft-com:vml" xmlns:wp="http://schemas.openxmlformats.org/drawingml/2006/wordprocessingDrawing" xmlns:w10="urn:schemas-microsoft-com:office:word" xmlns:w="http://schemas.openxmlformats.org/wordprocessingml/2006/main" xmlns:wne="http://schemas.microsoft.com/office/word/2006/wordml">
+  <w:abstractNum w:abstractNumId="3">
+    <w:nsid w:val="7E9E05E8"/>
+    <w:multiLevelType w:val="hybridMultilevel"/>
+    <w:lvl w:ilvl="0">
+      <w:start w:val="1"/>
+      <w:numFmt w:val="bullet"/>
+      <w:suff w:val="tab"/>
+      <w:lvlText w:val=""/>
+      <w:lvlJc w:val="left"/>
+      <w:pPr>
+        <w:tabs>
+          <w:tab w:val="num" w:pos="720"/>
+        </w:tabs>
+        <w:ind w:left="720" w:hanging="360"/>
+      </w:pPr>
+      <w:rPr>
+        <w:rFonts w:ascii="Symbol" w:hAnsi="Symbol" w:cs="Symbol" w:hint="default"/>
+      </w:rPr>
+    </w:lvl>
+    <w:lvl w:ilvl="1">
+      <w:start w:val="1"/>
+      <w:numFmt w:val="bullet"/>
+      <w:suff w:val="tab"/>
+      <w:lvlText w:val="o"/>
+      <w:lvlJc w:val="left"/>
+      <w:pPr>
+        <w:tabs>
+          <w:tab w:val="num" w:pos="1440"/>
+        </w:tabs>
+        <w:ind w:left="1440" w:hanging="360"/>
+      </w:pPr>
+      <w:rPr>
+        <w:rFonts w:ascii="Courier New" w:hAnsi="Courier New" w:cs="Courier New" w:hint="default"/>
+      </w:rPr>
+    </w:lvl>
+    <w:lvl w:ilvl="2">
+      <w:start w:val="1"/>
+      <w:numFmt w:val="bullet"/>
+      <w:suff w:val="tab"/>
+      <w:lvlText w:val=""/>
+      <w:lvlJc w:val="left"/>
+      <w:pPr>
+        <w:tabs>
+          <w:tab w:val="num" w:pos="2160"/>
+        </w:tabs>
+        <w:ind w:left="2160" w:hanging="360"/>
+      </w:pPr>
+      <w:rPr>
+        <w:rFonts w:ascii="Wingdings" w:hAnsi="Wingdings" w:cs="Wingdings" w:hint="default"/>
+      </w:rPr>
+    </w:lvl>
+    <w:lvl w:ilvl="3">
+      <w:start w:val="1"/>
+      <w:numFmt w:val="bullet"/>
+      <w:suff w:val="tab"/>
+      <w:lvlText w:val=""/>
+      <w:lvlJc w:val="left"/>
+      <w:pPr>
+        <w:tabs>
+          <w:tab w:val="num" w:pos="2880"/>
+        </w:tabs>
+        <w:ind w:left="2880" w:hanging="360"/>
+      </w:pPr>
+      <w:rPr>
+        <w:rFonts w:ascii="Symbol" w:hAnsi="Symbol" w:cs="Symbol" w:hint="default"/>
+      </w:rPr>
+    </w:lvl>
+    <w:lvl w:ilvl="4">
+      <w:start w:val="1"/>
+      <w:numFmt w:val="bullet"/>
+      <w:suff w:val="tab"/>
+      <w:lvlText w:val="o"/>
+      <w:lvlJc w:val="left"/>
+      <w:pPr>
+        <w:tabs>
+          <w:tab w:val="num" w:pos="3600"/>
+        </w:tabs>
+        <w:ind w:left="3600" w:hanging="360"/>
+      </w:pPr>
+      <w:rPr>
+        <w:rFonts w:ascii="Courier New" w:hAnsi="Courier New" w:cs="Courier New" w:hint="default"/>
+      </w:rPr>
+    </w:lvl>
+    <w:lvl w:ilvl="5">
+      <w:start w:val="1"/>
+      <w:numFmt w:val="bullet"/>
+      <w:suff w:val="tab"/>
+      <w:lvlText w:val=""/>
+      <w:lvlJc w:val="left"/>
+      <w:pPr>
+        <w:tabs>
+          <w:tab w:val="num" w:pos="4320"/>
+        </w:tabs>
+        <w:ind w:left="4320" w:hanging="360"/>
+      </w:pPr>
+      <w:rPr>
+        <w:rFonts w:ascii="Wingdings" w:hAnsi="Wingdings" w:cs="Wingdings" w:hint="default"/>
+      </w:rPr>
+    </w:lvl>
+    <w:lvl w:ilvl="6">
+      <w:start w:val="1"/>
+      <w:numFmt w:val="bullet"/>
+      <w:suff w:val="tab"/>
+      <w:lvlText w:val=""/>
+      <w:lvlJc w:val="left"/>
+      <w:pPr>
+        <w:tabs>
+          <w:tab w:val="num" w:pos="5040"/>
+        </w:tabs>
+        <w:ind w:left="5040" w:hanging="360"/>
+      </w:pPr>
+      <w:rPr>
+        <w:rFonts w:ascii="Symbol" w:hAnsi="Symbol" w:cs="Symbol" w:hint="default"/>
+      </w:rPr>
+    </w:lvl>
+    <w:lvl w:ilvl="7">
+      <w:start w:val="1"/>
+      <w:numFmt w:val="bullet"/>
+      <w:suff w:val="tab"/>
+      <w:lvlText w:val="o"/>
+      <w:lvlJc w:val="left"/>
+      <w:pPr>
+        <w:tabs>
+          <w:tab w:val="num" w:pos="5760"/>
+        </w:tabs>
+        <w:ind w:left="5760" w:hanging="360"/>
+      </w:pPr>
+      <w:rPr>
+        <w:rFonts w:ascii="Courier New" w:hAnsi="Courier New" w:cs="Courier New" w:hint="default"/>
+      </w:rPr>
+    </w:lvl>
+    <w:lvl w:ilvl="8">
+      <w:start w:val="1"/>
+      <w:numFmt w:val="bullet"/>
+      <w:suff w:val="tab"/>
+      <w:lvlText w:val=""/>
+      <w:lvlJc w:val="left"/>
+      <w:pPr>
+        <w:tabs>
+          <w:tab w:val="num" w:pos="6480"/>
+        </w:tabs>
+        <w:ind w:left="6480" w:hanging="360"/>
+      </w:pPr>
+      <w:rPr>
+        <w:rFonts w:ascii="Wingdings" w:hAnsi="Wingdings" w:cs="Wingdings" w:hint="default"/>
+      </w:rPr>
+    </w:lvl>
+  </w:abstractNum>
+  <w:num w:numId="3">
+    <w:abstractNumId w:val="3"/>
+  </w:num>
+</w:numbering>
 </file>
 
 <file path=word/styles.xml><?xml version="1.0" encoding="utf-8"?>
@@ -320,11 +707,16 @@
         <w:rFonts w:ascii="Arial" w:hAnsi="Arial" w:eastAsia="Arial" w:cs="Arial"/>
         <w:sz w:val="20"/>
         <w:szCs w:val="20"/>
+        <w:lang w:val="en-US"/>
       </w:rPr>
     </w:rPrDefault>
   </w:docDefaults>
   <w:style w:type="paragraph" w:default="1" w:styleId="Normal">
     <w:name w:val="Normal"/>
+    <w:pPr>
+      <w:jc w:val="both"/>
+      <w:spacing w:after="20" w:line="290" w:lineRule="auto"/>
+    </w:pPr>
   </w:style>
   <w:style w:type="character" w:styleId="FootnoteReference">
     <w:name w:val="Footnote Reference"/>

</xml_diff>